<commit_message>
Commit final, mais depuis le PC fixe mdr
</commit_message>
<xml_diff>
--- a/Livrables/Ergonomie/Methode.docx
+++ b/Livrables/Ergonomie/Methode.docx
@@ -4,7 +4,10 @@
   <w:body>
     <w:p>
       <w:r>
-        <w:t>Critères choisis : Minimalisme &amp; visibilité</w:t>
+        <w:t xml:space="preserve">Critères choisis : Minimalisme &amp; </w:t>
+      </w:r>
+      <w:r>
+        <w:t>esthétique</w:t>
       </w:r>
     </w:p>
     <w:p/>
@@ -16,13 +19,7 @@
     <w:p/>
     <w:p>
       <w:r>
-        <w:t xml:space="preserve">    Définir les objectifs d'utilisateur</w:t>
-      </w:r>
-      <w:r>
-        <w:t xml:space="preserve"> </w:t>
-      </w:r>
-      <w:r>
-        <w:t>:</w:t>
+        <w:t>Définir les objectifs d'utilisateur :</w:t>
       </w:r>
     </w:p>
     <w:p>
@@ -34,10 +31,7 @@
         </w:numPr>
       </w:pPr>
       <w:r>
-        <w:t>L</w:t>
-      </w:r>
-      <w:r>
-        <w:t>es tâches principales que les utilisateurs doivent effectuer avec l'interface</w:t>
+        <w:t>Les tâches principales que les utilisateurs doivent effectuer avec l'interface</w:t>
       </w:r>
     </w:p>
     <w:p>
@@ -49,40 +43,19 @@
         </w:numPr>
       </w:pPr>
       <w:r>
-        <w:t>L</w:t>
-      </w:r>
-      <w:r>
-        <w:t>es informations nécessaires pour les accomplir</w:t>
+        <w:t>Les informations nécessaires pour les accomplir</w:t>
       </w:r>
     </w:p>
     <w:p/>
     <w:p>
       <w:r>
-        <w:t>C</w:t>
-      </w:r>
-      <w:r>
-        <w:t>onception d'interface</w:t>
-      </w:r>
-      <w:r>
-        <w:t xml:space="preserve"> </w:t>
-      </w:r>
-      <w:r>
-        <w:t>: présentation claire et concise des informations les plus importantes.</w:t>
+        <w:t>Conception d'interface : présentation claire et concise des informations les plus importantes.</w:t>
       </w:r>
     </w:p>
     <w:p/>
     <w:p>
       <w:r>
-        <w:t xml:space="preserve">Tests </w:t>
-      </w:r>
-      <w:r>
-        <w:t>d'utilisabilité</w:t>
-      </w:r>
-      <w:r>
-        <w:t xml:space="preserve"> </w:t>
-      </w:r>
-      <w:r>
-        <w:t>:</w:t>
+        <w:t>Tests d'utilisabilité :</w:t>
       </w:r>
     </w:p>
     <w:p>
@@ -100,19 +73,7 @@
     <w:p/>
     <w:p>
       <w:r>
-        <w:t xml:space="preserve">   </w:t>
-      </w:r>
-      <w:r>
-        <w:t>R</w:t>
-      </w:r>
-      <w:r>
-        <w:t>évision de la conception d'interface</w:t>
-      </w:r>
-      <w:r>
-        <w:t xml:space="preserve"> </w:t>
-      </w:r>
-      <w:r>
-        <w:t xml:space="preserve">: </w:t>
+        <w:t>Révision de la conception d'interface :</w:t>
       </w:r>
     </w:p>
     <w:p>
@@ -124,13 +85,7 @@
         </w:numPr>
       </w:pPr>
       <w:r>
-        <w:t>Si nécessaire, apporte</w:t>
-      </w:r>
-      <w:r>
-        <w:t>r</w:t>
-      </w:r>
-      <w:r>
-        <w:t xml:space="preserve"> des modifications pour améliorer la visibilité et le minimalisme de l'interface.</w:t>
+        <w:t>Si nécessaire, apporter des modifications pour améliorer la visibilité et le minimalisme de l'interface.</w:t>
       </w:r>
     </w:p>
     <w:sectPr>

</xml_diff>